<commit_message>
snapshot before new changes
</commit_message>
<xml_diff>
--- a/A Flexible User Configurable NodeJS Web Server.docx
+++ b/A Flexible User Configurable NodeJS Web Server.docx
@@ -94,15 +94,7 @@
         <w:t>basic</w:t>
       </w:r>
       <w:r>
-        <w:t xml:space="preserve"> NodeJS examples. These embellishments </w:t>
-      </w:r>
-      <w:proofErr w:type="gramStart"/>
-      <w:r>
-        <w:t>include,</w:t>
-      </w:r>
-      <w:proofErr w:type="gramEnd"/>
-      <w:r>
-        <w:t xml:space="preserve"> a </w:t>
+        <w:t xml:space="preserve"> NodeJS examples. These embellishments include a </w:t>
       </w:r>
       <w:r>
         <w:rPr>
@@ -302,6 +294,9 @@
       </w:pPr>
       <w:r>
         <w:lastRenderedPageBreak/>
+        <w:t xml:space="preserve">Homebrew </w:t>
+      </w:r>
+      <w:r>
         <w:t>Web</w:t>
       </w:r>
       <w:r>
@@ -319,15 +314,7 @@
         <w:t xml:space="preserve"> hosts or services) including site-specific custom apps, websites, blogs, data</w:t>
       </w:r>
       <w:r>
-        <w:t xml:space="preserve"> logging, web sockets, </w:t>
-      </w:r>
-      <w:proofErr w:type="gramStart"/>
-      <w:r>
-        <w:t>and etc</w:t>
-      </w:r>
-      <w:proofErr w:type="gramEnd"/>
-      <w:r>
-        <w:t>.</w:t>
+        <w:t xml:space="preserve"> logging, web sockets, etc.</w:t>
       </w:r>
       <w:r>
         <w:t xml:space="preserve"> </w:t>
@@ -337,11 +324,9 @@
       <w:r>
         <w:t xml:space="preserve">The web server consists of </w:t>
       </w:r>
-      <w:proofErr w:type="gramStart"/>
-      <w:r>
-        <w:t>4</w:t>
-      </w:r>
-      <w:proofErr w:type="gramEnd"/>
+      <w:r>
+        <w:t>four</w:t>
+      </w:r>
       <w:r>
         <w:t xml:space="preserve"> parts: </w:t>
       </w:r>
@@ -355,13 +340,31 @@
         <w:t xml:space="preserve"> </w:t>
       </w:r>
       <w:r>
-        <w:t xml:space="preserve">Breaking the server down into these simple elements partitions the work and makes each </w:t>
+        <w:t xml:space="preserve">Breaking the server down into these simple elements partitions the work and makes </w:t>
+      </w:r>
+      <w:r>
+        <w:t xml:space="preserve">understanding </w:t>
+      </w:r>
+      <w:r>
+        <w:t xml:space="preserve">each </w:t>
       </w:r>
       <w:r>
         <w:t xml:space="preserve">element </w:t>
       </w:r>
       <w:r>
-        <w:t xml:space="preserve">easily understood and easily adapted as necessary. Additionally, it allows </w:t>
+        <w:t>easi</w:t>
+      </w:r>
+      <w:r>
+        <w:t>er</w:t>
+      </w:r>
+      <w:r>
+        <w:t xml:space="preserve"> and adapt</w:t>
+      </w:r>
+      <w:r>
+        <w:t>able</w:t>
+      </w:r>
+      <w:r>
+        <w:t xml:space="preserve"> as necessary. Additionally, it allows </w:t>
       </w:r>
       <w:r>
         <w:t>individual server</w:t>
@@ -458,10 +461,7 @@
         </w:numPr>
       </w:pPr>
       <w:r>
-        <w:t>Read configuration file</w:t>
-      </w:r>
-      <w:r>
-        <w:t>.</w:t>
+        <w:t>Load internal module dependences.</w:t>
       </w:r>
     </w:p>
     <w:p>
@@ -473,22 +473,10 @@
         </w:numPr>
       </w:pPr>
       <w:r>
-        <w:t>Establish the</w:t>
-      </w:r>
-      <w:r>
-        <w:t xml:space="preserve"> </w:t>
-      </w:r>
-      <w:r>
-        <w:t>environment</w:t>
-      </w:r>
-      <w:r>
-        <w:t xml:space="preserve"> </w:t>
-      </w:r>
-      <w:r>
-        <w:t xml:space="preserve">context </w:t>
-      </w:r>
-      <w:r>
-        <w:t>used by other elements.</w:t>
+        <w:t>Read configuration file</w:t>
+      </w:r>
+      <w:r>
+        <w:t>.</w:t>
       </w:r>
     </w:p>
     <w:p>
@@ -500,13 +488,22 @@
         </w:numPr>
       </w:pPr>
       <w:r>
-        <w:t xml:space="preserve">Load </w:t>
-      </w:r>
-      <w:r>
-        <w:t xml:space="preserve">internal </w:t>
-      </w:r>
-      <w:r>
-        <w:t>module dependences.</w:t>
+        <w:t>Establish the</w:t>
+      </w:r>
+      <w:r>
+        <w:t xml:space="preserve"> </w:t>
+      </w:r>
+      <w:r>
+        <w:t>environment</w:t>
+      </w:r>
+      <w:r>
+        <w:t xml:space="preserve"> </w:t>
+      </w:r>
+      <w:r>
+        <w:t xml:space="preserve">context </w:t>
+      </w:r>
+      <w:r>
+        <w:t>used by other elements.</w:t>
       </w:r>
     </w:p>
     <w:p>
@@ -530,10 +527,7 @@
         </w:numPr>
       </w:pPr>
       <w:r>
-        <w:t>Load additional modules and s</w:t>
-      </w:r>
-      <w:r>
-        <w:t>tart dependent services used by apps.</w:t>
+        <w:t>Load shared module dependences.</w:t>
       </w:r>
     </w:p>
     <w:p>
@@ -545,7 +539,16 @@
         </w:numPr>
       </w:pPr>
       <w:r>
-        <w:t>Spawn child processes for each “site” server defined in configuration.</w:t>
+        <w:t>S</w:t>
+      </w:r>
+      <w:r>
+        <w:t>tart dependent services used by apps</w:t>
+      </w:r>
+      <w:r>
+        <w:t xml:space="preserve"> such as database servers</w:t>
+      </w:r>
+      <w:r>
+        <w:t>.</w:t>
       </w:r>
     </w:p>
     <w:p>
@@ -557,6 +560,18 @@
         </w:numPr>
       </w:pPr>
       <w:r>
+        <w:t>Spawn child processes for each “site” server defined in configuration.</w:t>
+      </w:r>
+    </w:p>
+    <w:p>
+      <w:pPr>
+        <w:pStyle w:val="ListParagraph"/>
+        <w:numPr>
+          <w:ilvl w:val="0"/>
+          <w:numId w:val="3"/>
+        </w:numPr>
+      </w:pPr>
+      <w:r>
         <w:t>Start any</w:t>
       </w:r>
       <w:r>
@@ -628,6 +643,31 @@
         <w:pStyle w:val="Heading3"/>
       </w:pPr>
       <w:r>
+        <w:t>Module Dependencies</w:t>
+      </w:r>
+    </w:p>
+    <w:p>
+      <w:r>
+        <w:t xml:space="preserve">Modules in NodeJS provide the means for partitioning or modularizing code. NodeJS has a fairly well developed mechanism for loading and caching modules to prevent redundant copies and partition each in its own namespace. The setup script loads a number of fundamental modules needed by other parts of the server code. The </w:t>
+      </w:r>
+      <w:r>
+        <w:t>configuration can</w:t>
+      </w:r>
+      <w:r>
+        <w:t xml:space="preserve"> optionally</w:t>
+      </w:r>
+      <w:r>
+        <w:t xml:space="preserve"> specify additional modules to load</w:t>
+      </w:r>
+      <w:r>
+        <w:t xml:space="preserve"> and individual apps may load additional modules too.</w:t>
+      </w:r>
+    </w:p>
+    <w:p>
+      <w:pPr>
+        <w:pStyle w:val="Heading3"/>
+      </w:pPr>
+      <w:r>
         <w:t>Configuration</w:t>
       </w:r>
     </w:p>
@@ -803,962 +843,1005 @@
         <w:t xml:space="preserve">transcript instance, </w:t>
       </w:r>
       <w:r>
-        <w:t xml:space="preserve">and database </w:t>
+        <w:t xml:space="preserve">and database handles, </w:t>
+      </w:r>
+      <w:r>
+        <w:t>which</w:t>
+      </w:r>
+      <w:r>
+        <w:t xml:space="preserve"> it passes to each app for context</w:t>
+      </w:r>
+      <w:r>
+        <w:t xml:space="preserve"> as the </w:t>
+      </w:r>
+      <w:proofErr w:type="spellStart"/>
+      <w:r>
+        <w:rPr>
+          <w:rStyle w:val="marked"/>
+        </w:rPr>
+        <w:t>cfg</w:t>
+      </w:r>
+      <w:proofErr w:type="spellEnd"/>
+      <w:r>
+        <w:t xml:space="preserve"> variable</w:t>
+      </w:r>
+      <w:r>
+        <w:t>.</w:t>
+      </w:r>
+    </w:p>
+    <w:p>
+      <w:pPr>
+        <w:pStyle w:val="Heading3"/>
+      </w:pPr>
+      <w:proofErr w:type="spellStart"/>
+      <w:r>
+        <w:t>Transcripting</w:t>
+      </w:r>
+      <w:proofErr w:type="spellEnd"/>
+    </w:p>
+    <w:p>
+      <w:r>
+        <w:t xml:space="preserve">The startup script implements </w:t>
+      </w:r>
+      <w:proofErr w:type="spellStart"/>
+      <w:r>
+        <w:t>transcripting</w:t>
+      </w:r>
+      <w:proofErr w:type="spellEnd"/>
+      <w:r>
+        <w:t xml:space="preserve"> for all server, proxy, and child app actions to record and debug server responses. </w:t>
+      </w:r>
+      <w:proofErr w:type="spellStart"/>
+      <w:r>
+        <w:t>Transcripting</w:t>
+      </w:r>
+      <w:proofErr w:type="spellEnd"/>
+      <w:r>
+        <w:t xml:space="preserve"> outputs all messages with a standardized format including a timestamp, filter level, originating module tag name, and message. The </w:t>
+      </w:r>
+      <w:proofErr w:type="spellStart"/>
+      <w:r>
+        <w:rPr>
+          <w:rStyle w:val="marked"/>
+        </w:rPr>
+        <w:t>cfg</w:t>
+      </w:r>
+      <w:proofErr w:type="spellEnd"/>
+      <w:r>
+        <w:t xml:space="preserve"> specifies the output log file </w:t>
+      </w:r>
+      <w:r>
+        <w:lastRenderedPageBreak/>
+        <w:t>and filter level.</w:t>
+      </w:r>
+      <w:r>
+        <w:t xml:space="preserve"> The homebrew transcript object passes as part of the context so that all child apps can transcribe to a master transcript if so desired, or define their own independent transcript. The default homebrew server transcripts everything to a single file.</w:t>
+      </w:r>
+    </w:p>
+    <w:p>
+      <w:pPr>
+        <w:pStyle w:val="Heading3"/>
+      </w:pPr>
+      <w:r>
+        <w:t>Dependent Services</w:t>
+      </w:r>
+    </w:p>
+    <w:p>
+      <w:r>
+        <w:t>The startup script starts global dependent services as configured</w:t>
+      </w:r>
+      <w:r>
+        <w:t>, for example database servers,</w:t>
+      </w:r>
+      <w:r>
+        <w:t xml:space="preserve"> so that each child app can reference them.</w:t>
+      </w:r>
+      <w:r>
+        <w:t xml:space="preserve"> References pass in the </w:t>
+      </w:r>
+      <w:proofErr w:type="spellStart"/>
+      <w:r>
+        <w:rPr>
+          <w:rStyle w:val="marked"/>
+        </w:rPr>
+        <w:t>cfg</w:t>
+      </w:r>
+      <w:proofErr w:type="spellEnd"/>
+      <w:r>
+        <w:t xml:space="preserve"> object.</w:t>
+      </w:r>
+    </w:p>
+    <w:p>
+      <w:pPr>
+        <w:pStyle w:val="Heading3"/>
+      </w:pPr>
+      <w:r>
+        <w:t>Site Apps</w:t>
+      </w:r>
+    </w:p>
+    <w:p>
+      <w:r>
+        <w:t xml:space="preserve">Site apps represent dedicated action specific web services – the actual web server processes. </w:t>
+      </w:r>
+      <w:r>
+        <w:t xml:space="preserve">With </w:t>
+      </w:r>
+      <w:r>
+        <w:t xml:space="preserve">setup </w:t>
+      </w:r>
+      <w:r>
+        <w:t xml:space="preserve">configuration completed, the startup script loops through each </w:t>
+      </w:r>
+      <w:r>
+        <w:t>defined</w:t>
+      </w:r>
+      <w:r>
+        <w:t xml:space="preserve"> application and spawns a child process to run</w:t>
+      </w:r>
+      <w:r>
+        <w:t xml:space="preserve"> it</w:t>
+      </w:r>
+      <w:r>
+        <w:t>.</w:t>
+      </w:r>
+      <w:r>
+        <w:t xml:space="preserve"> It starts by loading any specified required modules. It passes </w:t>
+      </w:r>
+      <w:r>
+        <w:t xml:space="preserve">the child </w:t>
+      </w:r>
+      <w:r>
+        <w:t>a site</w:t>
+      </w:r>
+      <w:r>
+        <w:t>-</w:t>
+      </w:r>
+      <w:r>
+        <w:t>specific configuration variable that includes global configuration information as well. The configuration may s</w:t>
+      </w:r>
+      <w:r>
+        <w:t xml:space="preserve">pecify any application per site. The </w:t>
+      </w:r>
+      <w:r>
+        <w:t xml:space="preserve">provided </w:t>
+      </w:r>
+      <w:r>
+        <w:rPr>
+          <w:rStyle w:val="marked"/>
+        </w:rPr>
+        <w:t>hbBaseApp.js</w:t>
+      </w:r>
+      <w:r>
+        <w:t xml:space="preserve"> suffices for most applications.</w:t>
+      </w:r>
+      <w:r>
+        <w:t xml:space="preserve"> </w:t>
+      </w:r>
+    </w:p>
+    <w:p>
+      <w:pPr>
+        <w:pStyle w:val="Heading3"/>
+      </w:pPr>
+      <w:r>
+        <w:t xml:space="preserve">Reverse Proxy </w:t>
+      </w:r>
+      <w:r>
+        <w:t>Service</w:t>
+      </w:r>
+    </w:p>
+    <w:p>
+      <w:r>
+        <w:t xml:space="preserve">Once the startup has completed spawning the child </w:t>
       </w:r>
       <w:proofErr w:type="gramStart"/>
       <w:r>
-        <w:t>handles, that</w:t>
+        <w:t>apps</w:t>
       </w:r>
       <w:proofErr w:type="gramEnd"/>
       <w:r>
-        <w:t xml:space="preserve"> it passes to each app for context</w:t>
-      </w:r>
-      <w:r>
-        <w:t xml:space="preserve"> as the </w:t>
+        <w:t xml:space="preserve"> it starts </w:t>
+      </w:r>
+      <w:r>
+        <w:t>any</w:t>
+      </w:r>
+      <w:r>
+        <w:t xml:space="preserve"> reverse prox</w:t>
+      </w:r>
+      <w:r>
+        <w:t>ies</w:t>
+      </w:r>
+      <w:r>
+        <w:t>. The prox</w:t>
+      </w:r>
+      <w:r>
+        <w:t>ies</w:t>
+      </w:r>
+      <w:r>
+        <w:t xml:space="preserve"> </w:t>
+      </w:r>
+      <w:r>
+        <w:t xml:space="preserve">essentially </w:t>
+      </w:r>
+      <w:r>
+        <w:t>serve as a router to redirect requests to the appropriate app.</w:t>
+      </w:r>
+      <w:r>
+        <w:t xml:space="preserve"> See the </w:t>
+      </w:r>
+      <w:r>
+        <w:rPr>
+          <w:i/>
+        </w:rPr>
+        <w:fldChar w:fldCharType="begin"/>
+      </w:r>
+      <w:r>
+        <w:rPr>
+          <w:i/>
+        </w:rPr>
+        <w:instrText xml:space="preserve"> REF _Ref478034104 \h </w:instrText>
+      </w:r>
+      <w:r>
+        <w:rPr>
+          <w:i/>
+        </w:rPr>
+        <w:instrText xml:space="preserve"> \* MERGEFORMAT </w:instrText>
+      </w:r>
+      <w:r>
+        <w:rPr>
+          <w:i/>
+        </w:rPr>
+      </w:r>
+      <w:r>
+        <w:rPr>
+          <w:i/>
+        </w:rPr>
+        <w:fldChar w:fldCharType="separate"/>
+      </w:r>
+      <w:r>
+        <w:rPr>
+          <w:i/>
+        </w:rPr>
+        <w:t>Reverse Proxy (hbProxy.js)</w:t>
+      </w:r>
+      <w:r>
+        <w:rPr>
+          <w:i/>
+        </w:rPr>
+        <w:fldChar w:fldCharType="end"/>
+      </w:r>
+      <w:r>
+        <w:t xml:space="preserve"> section below for details.</w:t>
+      </w:r>
+    </w:p>
+    <w:p>
+      <w:pPr>
+        <w:pStyle w:val="Heading2"/>
+      </w:pPr>
+      <w:bookmarkStart w:id="0" w:name="_Ref478034104"/>
+      <w:r>
+        <w:t>Reverse Proxy</w:t>
+      </w:r>
+      <w:r>
+        <w:t xml:space="preserve"> (hbProxy.js)</w:t>
+      </w:r>
+      <w:bookmarkEnd w:id="0"/>
+    </w:p>
+    <w:p>
+      <w:r>
+        <w:t>A reverse proxy</w:t>
+      </w:r>
+      <w:r>
+        <w:t>, or proxy for short,</w:t>
+      </w:r>
+      <w:r>
+        <w:t xml:space="preserve"> simply allows multiple servers to operate from a single IP address. </w:t>
+      </w:r>
+      <w:r>
+        <w:t>(Here</w:t>
+      </w:r>
+      <w:r>
+        <w:t xml:space="preserve"> for simplicity,</w:t>
+      </w:r>
+      <w:r>
+        <w:t xml:space="preserve"> I use the terms proxy and reverse proxy interchangeably.</w:t>
+      </w:r>
+      <w:r>
+        <w:t xml:space="preserve"> </w:t>
+      </w:r>
+      <w:r>
+        <w:t>Technically, a normal proxy routes many use</w:t>
+      </w:r>
+      <w:r>
+        <w:t>r</w:t>
+      </w:r>
+      <w:r>
+        <w:t xml:space="preserve">s </w:t>
+      </w:r>
+      <w:r>
+        <w:t xml:space="preserve">(clients) </w:t>
+      </w:r>
+      <w:r>
+        <w:t>through a single portal</w:t>
+      </w:r>
+      <w:r>
+        <w:t xml:space="preserve"> (i.e. IP)</w:t>
+      </w:r>
+      <w:r>
+        <w:t xml:space="preserve">, </w:t>
+      </w:r>
+      <w:r>
+        <w:t xml:space="preserve">where a reverse proxy </w:t>
+      </w:r>
+      <w:r>
+        <w:t>operat</w:t>
+      </w:r>
+      <w:r>
+        <w:t xml:space="preserve">es </w:t>
+      </w:r>
+      <w:r>
+        <w:t>backwards</w:t>
+      </w:r>
+      <w:r>
+        <w:t xml:space="preserve"> </w:t>
+      </w:r>
+      <w:r>
+        <w:t>redistributing requests</w:t>
+      </w:r>
+      <w:r>
+        <w:t xml:space="preserve"> made</w:t>
+      </w:r>
+      <w:r>
+        <w:t xml:space="preserve"> </w:t>
+      </w:r>
+      <w:r>
+        <w:t>to</w:t>
+      </w:r>
+      <w:r>
+        <w:t xml:space="preserve"> a single portal to many backend services</w:t>
+      </w:r>
+      <w:r>
+        <w:t xml:space="preserve">.) </w:t>
+      </w:r>
+      <w:r>
+        <w:t>It represents little more than a traffic switch and filter. The reverse proxy</w:t>
+      </w:r>
+      <w:r>
+        <w:t xml:space="preserve"> differentiates </w:t>
+      </w:r>
+      <w:r>
+        <w:t xml:space="preserve">requests to </w:t>
+      </w:r>
+      <w:r>
+        <w:t>i</w:t>
+      </w:r>
+      <w:r>
+        <w:t xml:space="preserve">ndependent servers by </w:t>
+      </w:r>
+      <w:r>
+        <w:rPr>
+          <w:rStyle w:val="marked"/>
+        </w:rPr>
+        <w:t>hostname</w:t>
+      </w:r>
+      <w:r>
+        <w:t>. It routes requests for each specific host to its designated server.</w:t>
+      </w:r>
+    </w:p>
+    <w:p>
+      <w:r>
+        <w:t xml:space="preserve">For example, </w:t>
+      </w:r>
+      <w:r>
+        <w:t xml:space="preserve">you could define </w:t>
+      </w:r>
+      <w:r>
+        <w:t xml:space="preserve">two hosts </w:t>
+      </w:r>
+      <w:r>
+        <w:rPr>
+          <w:rStyle w:val="example"/>
+        </w:rPr>
+        <w:t>blog.example.net</w:t>
+      </w:r>
+      <w:r>
+        <w:t xml:space="preserve"> and </w:t>
+      </w:r>
+      <w:r>
+        <w:rPr>
+          <w:rStyle w:val="example"/>
+        </w:rPr>
+        <w:t>data.example.net</w:t>
+      </w:r>
+      <w:r>
+        <w:t xml:space="preserve"> to point to the same IP address. Web requests </w:t>
+      </w:r>
+      <w:r>
+        <w:t>for</w:t>
+      </w:r>
+      <w:r>
+        <w:t xml:space="preserve"> either host directed to </w:t>
+      </w:r>
+      <w:r>
+        <w:t xml:space="preserve">the </w:t>
+      </w:r>
+      <w:r>
+        <w:t>IP</w:t>
+      </w:r>
+      <w:proofErr w:type="gramStart"/>
+      <w:r>
+        <w:t>:80</w:t>
+      </w:r>
+      <w:proofErr w:type="gramEnd"/>
+      <w:r>
+        <w:t xml:space="preserve"> first go to the proxy. </w:t>
+      </w:r>
+      <w:r>
+        <w:t>The proxy</w:t>
+      </w:r>
+      <w:r>
+        <w:t xml:space="preserve"> simply</w:t>
+      </w:r>
+      <w:r>
+        <w:t xml:space="preserve"> </w:t>
+      </w:r>
+      <w:r>
+        <w:t>examines the</w:t>
+      </w:r>
+      <w:r>
+        <w:t xml:space="preserve"> hostname associated with the request and forwards it to the appropriate </w:t>
+      </w:r>
+      <w:r>
+        <w:t xml:space="preserve">backend </w:t>
+      </w:r>
+      <w:r>
+        <w:t xml:space="preserve">server. </w:t>
+      </w:r>
+      <w:r>
+        <w:rPr>
+          <w:b/>
+        </w:rPr>
+        <w:t>It no server exists for the specified hostname</w:t>
+      </w:r>
+      <w:r>
+        <w:rPr>
+          <w:b/>
+        </w:rPr>
+        <w:t>, the proxy rejects the request.</w:t>
+      </w:r>
+      <w:r>
+        <w:t xml:space="preserve"> This filters </w:t>
+      </w:r>
+      <w:r>
+        <w:rPr>
+          <w:i/>
+        </w:rPr>
+        <w:t>probing</w:t>
+      </w:r>
+      <w:r>
+        <w:t xml:space="preserve"> requests made direct to the IP address without a hostname</w:t>
+      </w:r>
+      <w:r>
+        <w:t xml:space="preserve"> </w:t>
+      </w:r>
+      <w:r>
+        <w:t>as well as</w:t>
+      </w:r>
+      <w:r>
+        <w:t xml:space="preserve"> requests to invalid hostnames</w:t>
+      </w:r>
+      <w:r>
+        <w:t>.</w:t>
+      </w:r>
+      <w:r>
+        <w:t xml:space="preserve"> </w:t>
+      </w:r>
+      <w:r>
+        <w:rPr>
+          <w:b/>
+        </w:rPr>
+        <w:t>Aliases</w:t>
+      </w:r>
+      <w:r>
+        <w:t xml:space="preserve"> in the configuration of each site enable the use of many names for the same service.</w:t>
+      </w:r>
+      <w:r>
+        <w:t xml:space="preserve"> For example, using </w:t>
+      </w:r>
+      <w:r>
+        <w:rPr>
+          <w:rStyle w:val="example"/>
+        </w:rPr>
+        <w:t>blog</w:t>
+      </w:r>
+      <w:r>
+        <w:t xml:space="preserve"> as a local network reference for</w:t>
+      </w:r>
+      <w:r>
+        <w:t xml:space="preserve"> the longer</w:t>
+      </w:r>
+      <w:r>
+        <w:t xml:space="preserve"> </w:t>
+      </w:r>
+      <w:r>
+        <w:rPr>
+          <w:rStyle w:val="example"/>
+        </w:rPr>
+        <w:t>blog.example.net</w:t>
+      </w:r>
+      <w:r>
+        <w:t>.</w:t>
+      </w:r>
+    </w:p>
+    <w:p>
+      <w:r>
+        <w:t xml:space="preserve">Although </w:t>
+      </w:r>
+      <w:r>
+        <w:t xml:space="preserve">not </w:t>
+      </w:r>
+      <w:r>
+        <w:t>all applications</w:t>
+      </w:r>
+      <w:r>
+        <w:t xml:space="preserve"> </w:t>
+      </w:r>
+      <w:r>
+        <w:t>require the reverse proxy</w:t>
+      </w:r>
+      <w:r>
+        <w:t>, specifically those involving a single service, it offers basic request filtering and therefore benefit</w:t>
+      </w:r>
+      <w:r>
+        <w:t>s</w:t>
+      </w:r>
+      <w:r>
+        <w:t xml:space="preserve"> all applications to exclude bogus or unsolicited requests.</w:t>
+      </w:r>
+      <w:r>
+        <w:t xml:space="preserve"> Note to</w:t>
+      </w:r>
+      <w:r>
+        <w:t>o</w:t>
+      </w:r>
+      <w:r>
+        <w:t>,</w:t>
+      </w:r>
+      <w:r>
+        <w:t xml:space="preserve"> the reverse proxy can serve other services not part of the NodeJS server, such as an independent IP camera</w:t>
+      </w:r>
+      <w:r>
+        <w:t xml:space="preserve">. The proxy also enables </w:t>
+      </w:r>
+      <w:r>
+        <w:t xml:space="preserve">services </w:t>
+      </w:r>
+      <w:r>
+        <w:t xml:space="preserve">to </w:t>
+      </w:r>
+      <w:r>
+        <w:t>run</w:t>
+      </w:r>
+      <w:r>
+        <w:t xml:space="preserve"> on </w:t>
+      </w:r>
+      <w:r>
+        <w:t xml:space="preserve">physically different </w:t>
+      </w:r>
+      <w:r>
+        <w:t>server hardware.</w:t>
+      </w:r>
+    </w:p>
+    <w:p>
+      <w:pPr>
+        <w:pStyle w:val="Heading2"/>
+      </w:pPr>
+      <w:r>
+        <w:t>Base Server App</w:t>
+      </w:r>
+      <w:r>
+        <w:t xml:space="preserve"> (hsBaseApp.js)</w:t>
+      </w:r>
+    </w:p>
+    <w:p>
+      <w:r>
+        <w:t xml:space="preserve">The </w:t>
+      </w:r>
+      <w:r>
+        <w:rPr>
+          <w:rStyle w:val="example"/>
+        </w:rPr>
+        <w:t>h</w:t>
+      </w:r>
+      <w:r>
+        <w:rPr>
+          <w:rStyle w:val="example"/>
+        </w:rPr>
+        <w:t>b</w:t>
+      </w:r>
+      <w:r>
+        <w:rPr>
+          <w:rStyle w:val="example"/>
+        </w:rPr>
+        <w:t>B</w:t>
+      </w:r>
+      <w:r>
+        <w:rPr>
+          <w:rStyle w:val="example"/>
+        </w:rPr>
+        <w:t>aseApp.js</w:t>
+      </w:r>
+      <w:r>
+        <w:t xml:space="preserve"> script </w:t>
+      </w:r>
+      <w:r>
+        <w:t xml:space="preserve">implements an easily configured generic server application. </w:t>
+      </w:r>
+      <w:r>
+        <w:t>You c</w:t>
+      </w:r>
+      <w:r>
+        <w:t xml:space="preserve">an </w:t>
+      </w:r>
+      <w:r>
+        <w:t>r</w:t>
+      </w:r>
+      <w:r>
+        <w:t>eplace</w:t>
+      </w:r>
+      <w:r>
+        <w:t xml:space="preserve"> or alter</w:t>
+      </w:r>
+      <w:r>
+        <w:t xml:space="preserve"> as needed per site</w:t>
+      </w:r>
+      <w:r>
+        <w:t xml:space="preserve"> to provide unique services</w:t>
+      </w:r>
+      <w:r>
+        <w:t xml:space="preserve">. </w:t>
+      </w:r>
+      <w:proofErr w:type="gramStart"/>
+      <w:r>
+        <w:rPr>
+          <w:rStyle w:val="example"/>
+        </w:rPr>
+        <w:t>hbBaseApp.js</w:t>
+      </w:r>
+      <w:proofErr w:type="gramEnd"/>
+      <w:r>
+        <w:t xml:space="preserve"> gets its flexibility from </w:t>
+      </w:r>
+      <w:r>
+        <w:t xml:space="preserve">the ability to load unique </w:t>
+      </w:r>
+      <w:r>
+        <w:rPr>
+          <w:rStyle w:val="marked"/>
+        </w:rPr>
+        <w:t>handlers</w:t>
+      </w:r>
+      <w:r>
+        <w:t xml:space="preserve"> for each site specified in the configuration file.</w:t>
+      </w:r>
+    </w:p>
+    <w:p>
+      <w:r>
+        <w:lastRenderedPageBreak/>
+        <w:t>The base app and included handlers enable basic web sites supporting both static pages and dynamic content built from database queries. It also serves as a model for developing code for specialized sites as it handles all the necessary elements. Each site may operate from independent hardware as well.</w:t>
+      </w:r>
+    </w:p>
+    <w:p>
+      <w:pPr>
+        <w:pStyle w:val="Heading2"/>
+      </w:pPr>
+      <w:r>
+        <w:t>Handlers</w:t>
+      </w:r>
+      <w:r>
+        <w:t xml:space="preserve"> ()</w:t>
+      </w:r>
+    </w:p>
+    <w:p>
+      <w:r>
+        <w:t xml:space="preserve">The handlers </w:t>
+      </w:r>
+      <w:r>
+        <w:t>represent</w:t>
+      </w:r>
+      <w:r>
+        <w:t xml:space="preserve"> a group of </w:t>
+      </w:r>
+      <w:r>
+        <w:t>function</w:t>
+      </w:r>
+      <w:r>
+        <w:t xml:space="preserve"> specific scripts to perform a singular task such as a </w:t>
+      </w:r>
+      <w:r>
+        <w:t>serving static content,</w:t>
+      </w:r>
+      <w:r>
+        <w:t xml:space="preserve"> </w:t>
+      </w:r>
+      <w:r>
+        <w:t xml:space="preserve">performing </w:t>
+      </w:r>
+      <w:r>
+        <w:t xml:space="preserve">data </w:t>
+      </w:r>
+      <w:r>
+        <w:t xml:space="preserve">queries, user authentication, and </w:t>
+      </w:r>
+      <w:r>
+        <w:t>so forth</w:t>
+      </w:r>
+      <w:r>
+        <w:t>. T</w:t>
+      </w:r>
+      <w:r>
+        <w:t xml:space="preserve">he configuration file defines an </w:t>
+      </w:r>
+      <w:r>
+        <w:rPr>
+          <w:u w:val="single"/>
+        </w:rPr>
+        <w:t>array</w:t>
+      </w:r>
+      <w:r>
+        <w:t xml:space="preserve"> of handlers for each site, which load and </w:t>
+      </w:r>
+      <w:r>
+        <w:t>initialize</w:t>
+      </w:r>
+      <w:r>
+        <w:t xml:space="preserve"> in the defined </w:t>
+      </w:r>
+      <w:r>
+        <w:rPr>
+          <w:u w:val="single"/>
+        </w:rPr>
+        <w:t>order</w:t>
+      </w:r>
+      <w:r>
+        <w:rPr>
+          <w:u w:val="single"/>
+        </w:rPr>
+        <w:t xml:space="preserve"> of the array</w:t>
+      </w:r>
+      <w:r>
+        <w:t>.</w:t>
+      </w:r>
+      <w:r>
+        <w:t xml:space="preserve"> The app script may load the same handler twice with different options to give precedence or finer control. For example, you may need to serve multiple root folders with the static handler.</w:t>
+      </w:r>
+    </w:p>
+    <w:p>
+      <w:r>
+        <w:t xml:space="preserve">Handlers </w:t>
+      </w:r>
+      <w:r>
+        <w:t>load with the</w:t>
+      </w:r>
+      <w:r>
+        <w:t xml:space="preserve"> </w:t>
       </w:r>
       <w:proofErr w:type="spellStart"/>
       <w:r>
         <w:rPr>
           <w:rStyle w:val="marked"/>
         </w:rPr>
-        <w:t>cfg</w:t>
+        <w:t>app.use</w:t>
       </w:r>
       <w:proofErr w:type="spellEnd"/>
       <w:r>
-        <w:t xml:space="preserve"> variable</w:t>
+        <w:t xml:space="preserve"> </w:t>
+      </w:r>
+      <w:r>
+        <w:t>signature</w:t>
+      </w:r>
+      <w:r>
+        <w:t xml:space="preserve"> of the </w:t>
+      </w:r>
+      <w:r>
+        <w:rPr>
+          <w:rStyle w:val="marked"/>
+        </w:rPr>
+        <w:t>Express</w:t>
+      </w:r>
+      <w:r>
+        <w:t xml:space="preserve"> framework</w:t>
+      </w:r>
+      <w:r>
+        <w:t xml:space="preserve"> known as </w:t>
+      </w:r>
+      <w:r>
+        <w:rPr>
+          <w:rStyle w:val="marked"/>
+        </w:rPr>
+        <w:t>middleware</w:t>
       </w:r>
       <w:r>
         <w:t>.</w:t>
       </w:r>
+      <w:r>
+        <w:t xml:space="preserve"> Handlers “chain” together in the specified order.</w:t>
+      </w:r>
+      <w:r>
+        <w:t xml:space="preserve"> Each handler </w:t>
+      </w:r>
+      <w:r>
+        <w:t xml:space="preserve">generally </w:t>
+      </w:r>
+      <w:r>
+        <w:t>test</w:t>
+      </w:r>
+      <w:r>
+        <w:t>s</w:t>
+      </w:r>
+      <w:r>
+        <w:t xml:space="preserve"> the</w:t>
+      </w:r>
+      <w:r>
+        <w:t xml:space="preserve"> request URL </w:t>
+      </w:r>
+      <w:r>
+        <w:t xml:space="preserve">against a </w:t>
+      </w:r>
+      <w:r>
+        <w:t>“pattern” and takes action when a match occurs</w:t>
+      </w:r>
+      <w:r>
+        <w:t xml:space="preserve"> or passes the request on down the chain if no match occurs</w:t>
+      </w:r>
+      <w:r>
+        <w:t xml:space="preserve">. </w:t>
+      </w:r>
+      <w:r>
+        <w:t>Handler a</w:t>
+      </w:r>
+      <w:r>
+        <w:t>ction may</w:t>
+      </w:r>
+      <w:r>
+        <w:t xml:space="preserve"> complete a response to a request and</w:t>
+      </w:r>
+      <w:r>
+        <w:t xml:space="preserve"> terminate the request</w:t>
+      </w:r>
+      <w:r>
+        <w:t>/</w:t>
+      </w:r>
+      <w:r>
+        <w:t>response</w:t>
+      </w:r>
+      <w:r>
+        <w:t xml:space="preserve"> or simply preprocess the request in preparation for a later handler</w:t>
+      </w:r>
+      <w:r>
+        <w:t xml:space="preserve"> or throw an error</w:t>
+      </w:r>
+      <w:r>
+        <w:t>.</w:t>
+      </w:r>
+      <w:r>
+        <w:t xml:space="preserve"> </w:t>
+      </w:r>
+      <w:r>
+        <w:t>Handlers can perform just about any action possible</w:t>
+      </w:r>
+      <w:r>
+        <w:t>,</w:t>
+      </w:r>
+      <w:r>
+        <w:t xml:space="preserve"> including returning fixed file content, creating content dynamically on the fly, signaling events, streaming content including web sockets, or even performing hardware actions</w:t>
+      </w:r>
+      <w:r>
+        <w:t xml:space="preserve"> such as communications </w:t>
+      </w:r>
+      <w:r>
+        <w:t>with sensors</w:t>
+      </w:r>
+      <w:r>
+        <w:t>.</w:t>
+      </w:r>
+      <w:r>
+        <w:t xml:space="preserve"> </w:t>
+      </w:r>
+      <w:r>
+        <w:t xml:space="preserve">A default </w:t>
+      </w:r>
+      <w:r>
+        <w:t xml:space="preserve">or specified </w:t>
+      </w:r>
+      <w:r>
+        <w:t xml:space="preserve">error handler completes </w:t>
+      </w:r>
+      <w:r>
+        <w:t xml:space="preserve">the chain to process </w:t>
+      </w:r>
+      <w:r>
+        <w:t xml:space="preserve">all </w:t>
+      </w:r>
+      <w:r>
+        <w:t xml:space="preserve">failed </w:t>
+      </w:r>
+      <w:r>
+        <w:t>or un</w:t>
+      </w:r>
+      <w:r>
+        <w:t>recognized requests.</w:t>
+      </w:r>
+      <w:r>
+        <w:t xml:space="preserve"> </w:t>
+      </w:r>
+    </w:p>
+    <w:p>
+      <w:pPr>
+        <w:pStyle w:val="Warning"/>
+      </w:pPr>
+      <w:r>
+        <w:t>WARNING: All requests must terminate or the server will hang or generate an internal error and may stop functioning. Therefore, always ensure that the logic of a given handler captures and handles all possibilities.</w:t>
+      </w:r>
     </w:p>
     <w:p>
       <w:pPr>
         <w:pStyle w:val="Heading3"/>
       </w:pPr>
-      <w:proofErr w:type="spellStart"/>
-      <w:r>
-        <w:t>Transcripting</w:t>
-      </w:r>
-      <w:proofErr w:type="spellEnd"/>
-    </w:p>
-    <w:p>
-      <w:r>
-        <w:t xml:space="preserve">The startup script implements </w:t>
-      </w:r>
-      <w:proofErr w:type="spellStart"/>
-      <w:r>
-        <w:t>transcripting</w:t>
-      </w:r>
-      <w:proofErr w:type="spellEnd"/>
-      <w:r>
-        <w:t xml:space="preserve"> for all server, proxy, and child app actions to record and debug server responses. </w:t>
-      </w:r>
-      <w:proofErr w:type="spellStart"/>
-      <w:r>
-        <w:t>Transcripting</w:t>
-      </w:r>
-      <w:proofErr w:type="spellEnd"/>
-      <w:r>
-        <w:t xml:space="preserve"> outputs all messages with a standardized format including a timestamp, filter level, originating module tag name, and message. The </w:t>
-      </w:r>
-      <w:proofErr w:type="spellStart"/>
-      <w:r>
-        <w:t>cfg</w:t>
-      </w:r>
-      <w:proofErr w:type="spellEnd"/>
-      <w:r>
-        <w:t xml:space="preserve"> specifies the output log file and filter level.</w:t>
-      </w:r>
-    </w:p>
-    <w:p>
-      <w:pPr>
-        <w:pStyle w:val="Heading3"/>
-      </w:pPr>
-      <w:r>
-        <w:t>Module Dependencies</w:t>
-      </w:r>
-    </w:p>
-    <w:p>
-      <w:r>
-        <w:t xml:space="preserve">Modules in NodeJS provide the means for partitioning or modularizing code. </w:t>
-      </w:r>
-      <w:r>
-        <w:t>NodeJS has a fairly well developed mechanism for loading and caching modules to prevent redundant copies and partition each in its own namespace.</w:t>
-      </w:r>
-      <w:r>
+      <w:r>
+        <w:t>Handler Signature</w:t>
+      </w:r>
+    </w:p>
+    <w:p>
+      <w:r>
+        <w:t xml:space="preserve">Each handler follows the Express Middleware signature. This means a handler module should </w:t>
+      </w:r>
+      <w:r>
+        <w:t xml:space="preserve">export a </w:t>
+      </w:r>
+      <w:r>
+        <w:rPr>
+          <w:u w:val="single"/>
+        </w:rPr>
+        <w:t xml:space="preserve">single-argument </w:t>
+      </w:r>
+      <w:r>
+        <w:rPr>
+          <w:u w:val="single"/>
+        </w:rPr>
+        <w:t>configuration function</w:t>
+      </w:r>
+      <w:r>
+        <w:t xml:space="preserve"> that in turn </w:t>
+      </w:r>
+      <w:r>
+        <w:rPr>
+          <w:u w:val="single"/>
+        </w:rPr>
+        <w:t>returns</w:t>
+      </w:r>
+      <w:r>
+        <w:rPr>
+          <w:u w:val="single"/>
+        </w:rPr>
         <w:t xml:space="preserve"> </w:t>
       </w:r>
       <w:r>
-        <w:t xml:space="preserve">The setup script loads a number of fundamental </w:t>
-      </w:r>
-      <w:r>
-        <w:t xml:space="preserve">modules needed </w:t>
-      </w:r>
-      <w:r>
-        <w:t xml:space="preserve">by </w:t>
-      </w:r>
-      <w:r>
-        <w:t xml:space="preserve">other parts of the server code. The </w:t>
-      </w:r>
-      <w:r>
-        <w:t>configuration can</w:t>
-      </w:r>
-      <w:r>
-        <w:t xml:space="preserve"> optionally</w:t>
-      </w:r>
-      <w:r>
-        <w:t xml:space="preserve"> specify additional modules to load</w:t>
-      </w:r>
-      <w:r>
-        <w:t xml:space="preserve"> and individual apps m</w:t>
-      </w:r>
-      <w:r>
-        <w:t>ay load additional modules too.</w:t>
-      </w:r>
-    </w:p>
-    <w:p>
-      <w:pPr>
-        <w:pStyle w:val="Heading3"/>
-      </w:pPr>
-      <w:r>
-        <w:lastRenderedPageBreak/>
-        <w:t>Dependent Services</w:t>
-      </w:r>
-    </w:p>
-    <w:p>
-      <w:r>
-        <w:t>The startup script starts global dependent services as configured</w:t>
-      </w:r>
-      <w:r>
-        <w:t>, for example database servers,</w:t>
-      </w:r>
-      <w:r>
-        <w:t xml:space="preserve"> so that each child app can reference them.</w:t>
-      </w:r>
-    </w:p>
-    <w:p>
-      <w:pPr>
-        <w:pStyle w:val="Heading3"/>
-      </w:pPr>
-      <w:r>
-        <w:t>Site Apps</w:t>
-      </w:r>
-    </w:p>
-    <w:p>
-      <w:r>
-        <w:t xml:space="preserve">Site apps represent dedicated action specific web services – the actual web server processes. </w:t>
-      </w:r>
-      <w:r>
-        <w:t xml:space="preserve">With </w:t>
-      </w:r>
-      <w:proofErr w:type="gramStart"/>
-      <w:r>
-        <w:t>all the</w:t>
-      </w:r>
-      <w:proofErr w:type="gramEnd"/>
-      <w:r>
-        <w:t xml:space="preserve"> configuration completed, the startup script loops through each configured application and spawns a child process to run.</w:t>
-      </w:r>
-      <w:r>
-        <w:t xml:space="preserve"> It starts by loading any specified required modules. It passes </w:t>
-      </w:r>
-      <w:r>
-        <w:t xml:space="preserve">the child </w:t>
-      </w:r>
-      <w:r>
-        <w:t xml:space="preserve">a </w:t>
-      </w:r>
-      <w:proofErr w:type="gramStart"/>
-      <w:r>
-        <w:t>site specific</w:t>
-      </w:r>
-      <w:proofErr w:type="gramEnd"/>
-      <w:r>
-        <w:t xml:space="preserve"> configuration variable that includes global configuration information as well. The configuration may s</w:t>
-      </w:r>
-      <w:r>
-        <w:t xml:space="preserve">pecify any application per site. The </w:t>
-      </w:r>
-      <w:r>
-        <w:t xml:space="preserve">provided </w:t>
-      </w:r>
-      <w:r>
-        <w:rPr>
-          <w:rStyle w:val="marked"/>
-        </w:rPr>
-        <w:t>hbBaseApp.js</w:t>
-      </w:r>
-      <w:r>
-        <w:t xml:space="preserve"> suffices for most applications.</w:t>
-      </w:r>
-      <w:r>
-        <w:t xml:space="preserve"> </w:t>
-      </w:r>
-    </w:p>
-    <w:p>
-      <w:pPr>
-        <w:pStyle w:val="Heading3"/>
-      </w:pPr>
-      <w:r>
-        <w:t xml:space="preserve">Reverse Proxy </w:t>
-      </w:r>
-      <w:r>
-        <w:t>Service</w:t>
-      </w:r>
-    </w:p>
-    <w:p>
-      <w:r>
-        <w:t xml:space="preserve">Once the startup has completed spawning the child </w:t>
-      </w:r>
-      <w:proofErr w:type="gramStart"/>
-      <w:r>
-        <w:t>apps</w:t>
-      </w:r>
-      <w:proofErr w:type="gramEnd"/>
-      <w:r>
-        <w:t xml:space="preserve"> it starts </w:t>
-      </w:r>
-      <w:r>
-        <w:t>any</w:t>
-      </w:r>
-      <w:r>
-        <w:t xml:space="preserve"> reverse prox</w:t>
-      </w:r>
-      <w:r>
-        <w:t>ies</w:t>
-      </w:r>
-      <w:r>
-        <w:t>. The prox</w:t>
-      </w:r>
-      <w:r>
-        <w:t>ies</w:t>
-      </w:r>
-      <w:r>
-        <w:t xml:space="preserve"> </w:t>
-      </w:r>
-      <w:r>
-        <w:t xml:space="preserve">essentially </w:t>
-      </w:r>
-      <w:r>
-        <w:t>serve as a router to redirect all the requests made to the appropriate app.</w:t>
-      </w:r>
-      <w:r>
-        <w:t xml:space="preserve"> See the </w:t>
-      </w:r>
-      <w:r>
-        <w:rPr>
-          <w:i/>
-        </w:rPr>
-        <w:fldChar w:fldCharType="begin"/>
-      </w:r>
-      <w:r>
-        <w:rPr>
-          <w:i/>
-        </w:rPr>
-        <w:instrText xml:space="preserve"> REF _Ref478034104 \h </w:instrText>
-      </w:r>
-      <w:r>
-        <w:rPr>
-          <w:i/>
-        </w:rPr>
-        <w:instrText xml:space="preserve"> \* MERGEFORMAT </w:instrText>
-      </w:r>
-      <w:r>
-        <w:rPr>
-          <w:i/>
-        </w:rPr>
-      </w:r>
-      <w:r>
-        <w:rPr>
-          <w:i/>
-        </w:rPr>
-        <w:fldChar w:fldCharType="separate"/>
-      </w:r>
-      <w:r>
-        <w:rPr>
-          <w:i/>
-        </w:rPr>
-        <w:t>Reverse Proxy (hbProxy.js)</w:t>
-      </w:r>
-      <w:r>
-        <w:rPr>
-          <w:i/>
-        </w:rPr>
-        <w:fldChar w:fldCharType="end"/>
-      </w:r>
-      <w:r>
-        <w:t xml:space="preserve"> section below for details.</w:t>
-      </w:r>
-    </w:p>
-    <w:p>
-      <w:pPr>
-        <w:pStyle w:val="Heading2"/>
-      </w:pPr>
-      <w:bookmarkStart w:id="0" w:name="_Ref478034104"/>
-      <w:r>
-        <w:t>Reverse Proxy</w:t>
-      </w:r>
-      <w:r>
-        <w:t xml:space="preserve"> (hbProxy.js)</w:t>
-      </w:r>
-      <w:bookmarkEnd w:id="0"/>
-    </w:p>
-    <w:p>
-      <w:r>
-        <w:t>A reverse proxy</w:t>
-      </w:r>
-      <w:r>
-        <w:t>, or proxy for short,</w:t>
-      </w:r>
-      <w:r>
-        <w:t xml:space="preserve"> simply allows multiple servers to operate from a single IP address. </w:t>
-      </w:r>
-      <w:r>
-        <w:t>(Here</w:t>
-      </w:r>
-      <w:r>
-        <w:t xml:space="preserve"> for simplicity,</w:t>
-      </w:r>
-      <w:r>
-        <w:t xml:space="preserve"> I use the terms proxy and reverse proxy interchangeably.</w:t>
-      </w:r>
-      <w:r>
-        <w:t xml:space="preserve"> </w:t>
-      </w:r>
-      <w:r>
-        <w:t>Technically, a normal proxy routes many use</w:t>
-      </w:r>
-      <w:r>
-        <w:t>r</w:t>
-      </w:r>
-      <w:r>
-        <w:t xml:space="preserve">s </w:t>
-      </w:r>
-      <w:r>
-        <w:t xml:space="preserve">(clients) </w:t>
-      </w:r>
-      <w:r>
-        <w:t>through a single portal</w:t>
-      </w:r>
-      <w:r>
-        <w:t xml:space="preserve"> (i.e. IP)</w:t>
-      </w:r>
-      <w:r>
-        <w:t xml:space="preserve">, </w:t>
-      </w:r>
-      <w:r>
-        <w:t xml:space="preserve">where a reverse proxy </w:t>
-      </w:r>
-      <w:r>
-        <w:t>operat</w:t>
-      </w:r>
-      <w:r>
-        <w:t xml:space="preserve">es </w:t>
-      </w:r>
-      <w:r>
-        <w:t>backwards</w:t>
-      </w:r>
-      <w:r>
-        <w:t xml:space="preserve"> </w:t>
-      </w:r>
-      <w:r>
-        <w:t>redistributing requests</w:t>
-      </w:r>
-      <w:r>
-        <w:t xml:space="preserve"> made</w:t>
-      </w:r>
-      <w:r>
-        <w:t xml:space="preserve"> </w:t>
-      </w:r>
-      <w:r>
-        <w:t>to</w:t>
-      </w:r>
-      <w:r>
-        <w:t xml:space="preserve"> a single portal to many backend services</w:t>
-      </w:r>
-      <w:r>
-        <w:t xml:space="preserve">.) </w:t>
-      </w:r>
-      <w:r>
-        <w:t>It represents little more than a traffic switch and filter. The reverse proxy</w:t>
-      </w:r>
-      <w:r>
-        <w:t xml:space="preserve"> differentiates </w:t>
-      </w:r>
-      <w:r>
-        <w:t xml:space="preserve">requests to </w:t>
-      </w:r>
-      <w:r>
-        <w:t>i</w:t>
-      </w:r>
-      <w:r>
-        <w:t xml:space="preserve">ndependent servers by </w:t>
-      </w:r>
-      <w:r>
-        <w:rPr>
-          <w:rStyle w:val="marked"/>
-        </w:rPr>
-        <w:t>hostname</w:t>
-      </w:r>
-      <w:r>
-        <w:t>. It routes requests for each specific host to its designated server.</w:t>
-      </w:r>
-    </w:p>
-    <w:p>
-      <w:r>
-        <w:t xml:space="preserve">For example, </w:t>
-      </w:r>
-      <w:r>
-        <w:t xml:space="preserve">you could define </w:t>
-      </w:r>
-      <w:r>
-        <w:t xml:space="preserve">two hosts </w:t>
-      </w:r>
-      <w:r>
-        <w:rPr>
-          <w:rStyle w:val="example"/>
-        </w:rPr>
-        <w:t>blog.example.net</w:t>
-      </w:r>
-      <w:r>
-        <w:t xml:space="preserve"> and </w:t>
-      </w:r>
-      <w:r>
-        <w:rPr>
-          <w:rStyle w:val="example"/>
-        </w:rPr>
-        <w:t>data.example.net</w:t>
-      </w:r>
-      <w:r>
-        <w:t xml:space="preserve"> to point to the same IP address. Web requests </w:t>
-      </w:r>
-      <w:r>
-        <w:t>for</w:t>
-      </w:r>
-      <w:r>
-        <w:t xml:space="preserve"> either host directed to </w:t>
-      </w:r>
-      <w:r>
-        <w:t xml:space="preserve">the </w:t>
-      </w:r>
-      <w:r>
-        <w:t>IP</w:t>
-      </w:r>
-      <w:proofErr w:type="gramStart"/>
-      <w:r>
-        <w:t>:80</w:t>
-      </w:r>
-      <w:proofErr w:type="gramEnd"/>
-      <w:r>
-        <w:t xml:space="preserve"> first go to the proxy. </w:t>
-      </w:r>
-      <w:r>
-        <w:t>The proxy</w:t>
-      </w:r>
-      <w:r>
-        <w:t xml:space="preserve"> simply</w:t>
-      </w:r>
-      <w:r>
-        <w:t xml:space="preserve"> </w:t>
-      </w:r>
-      <w:r>
-        <w:t>examines the</w:t>
-      </w:r>
-      <w:r>
-        <w:t xml:space="preserve"> hostname associated with the request and forwards it to the appropriate </w:t>
-      </w:r>
-      <w:r>
-        <w:t xml:space="preserve">backend </w:t>
-      </w:r>
-      <w:r>
-        <w:t xml:space="preserve">server. </w:t>
-      </w:r>
-      <w:r>
-        <w:rPr>
-          <w:b/>
-        </w:rPr>
-        <w:t>It no server exists for the specified hostname</w:t>
-      </w:r>
-      <w:r>
-        <w:t xml:space="preserve">, the proxy rejects the request. This filters </w:t>
-      </w:r>
-      <w:r>
-        <w:rPr>
-          <w:i/>
-        </w:rPr>
-        <w:t>probing</w:t>
-      </w:r>
-      <w:r>
-        <w:t xml:space="preserve"> requests made direct to the IP address without a hostname</w:t>
-      </w:r>
-      <w:r>
-        <w:t xml:space="preserve"> </w:t>
-      </w:r>
-      <w:r>
-        <w:t>as well as</w:t>
-      </w:r>
-      <w:r>
-        <w:t xml:space="preserve"> requests to invalid hostnames</w:t>
-      </w:r>
-      <w:r>
-        <w:t>.</w:t>
-      </w:r>
-      <w:r>
-        <w:t xml:space="preserve"> Aliases in the configuration of each site enable the use of many names for the same service.</w:t>
-      </w:r>
-      <w:r>
-        <w:t xml:space="preserve"> For example, using </w:t>
-      </w:r>
-      <w:r>
-        <w:rPr>
-          <w:rStyle w:val="example"/>
-        </w:rPr>
-        <w:t>blog</w:t>
-      </w:r>
-      <w:r>
-        <w:t xml:space="preserve"> as a local network reference for </w:t>
-      </w:r>
-      <w:r>
-        <w:rPr>
-          <w:rStyle w:val="example"/>
-        </w:rPr>
-        <w:t>blog.example.net</w:t>
-      </w:r>
-      <w:r>
-        <w:t>.</w:t>
-      </w:r>
-    </w:p>
-    <w:p>
-      <w:r>
-        <w:t xml:space="preserve">Although </w:t>
-      </w:r>
-      <w:r>
-        <w:t xml:space="preserve">not </w:t>
-      </w:r>
-      <w:r>
-        <w:t>all applications</w:t>
-      </w:r>
-      <w:r>
-        <w:t xml:space="preserve"> </w:t>
-      </w:r>
-      <w:r>
-        <w:t>require the reverse proxy</w:t>
-      </w:r>
-      <w:r>
-        <w:t>, specifically those involving a single service, it offers basic request filtering and therefore benefit</w:t>
-      </w:r>
-      <w:r>
-        <w:t>s</w:t>
-      </w:r>
-      <w:r>
-        <w:t xml:space="preserve"> all applications to exclude bogus or unsolicited requests.</w:t>
-      </w:r>
-      <w:r>
-        <w:t xml:space="preserve"> Note to</w:t>
-      </w:r>
-      <w:r>
-        <w:t>o</w:t>
-      </w:r>
-      <w:r>
-        <w:t>,</w:t>
-      </w:r>
-      <w:r>
-        <w:t xml:space="preserve"> the reverse proxy can serve other services not part of the NodeJS server, such as an independent IP camera</w:t>
-      </w:r>
-      <w:r>
-        <w:t xml:space="preserve">. The proxy also enables </w:t>
-      </w:r>
-      <w:r>
-        <w:t xml:space="preserve">services </w:t>
-      </w:r>
-      <w:r>
-        <w:t xml:space="preserve">to </w:t>
-      </w:r>
-      <w:r>
-        <w:t>run</w:t>
-      </w:r>
-      <w:r>
-        <w:t xml:space="preserve"> on </w:t>
-      </w:r>
-      <w:r>
-        <w:t xml:space="preserve">physically different </w:t>
-      </w:r>
-      <w:r>
-        <w:t>server hardware.</w:t>
-      </w:r>
-    </w:p>
-    <w:p>
-      <w:pPr>
-        <w:pStyle w:val="Heading2"/>
-      </w:pPr>
-      <w:r>
-        <w:t>Base Server App</w:t>
-      </w:r>
-      <w:r>
-        <w:t xml:space="preserve"> (hsBaseApp.js)</w:t>
-      </w:r>
-    </w:p>
-    <w:p>
-      <w:r>
-        <w:t xml:space="preserve">The </w:t>
-      </w:r>
-      <w:r>
-        <w:rPr>
-          <w:rStyle w:val="example"/>
-        </w:rPr>
-        <w:t>h</w:t>
-      </w:r>
-      <w:r>
-        <w:rPr>
-          <w:rStyle w:val="example"/>
-        </w:rPr>
-        <w:t>b</w:t>
-      </w:r>
-      <w:r>
-        <w:rPr>
-          <w:rStyle w:val="example"/>
-        </w:rPr>
-        <w:t>B</w:t>
-      </w:r>
-      <w:r>
-        <w:rPr>
-          <w:rStyle w:val="example"/>
-        </w:rPr>
-        <w:t>aseApp.js</w:t>
-      </w:r>
-      <w:r>
-        <w:t xml:space="preserve"> script </w:t>
-      </w:r>
-      <w:r>
-        <w:t xml:space="preserve">implements an easily configured generic server application. </w:t>
-      </w:r>
-      <w:r>
-        <w:t>You c</w:t>
-      </w:r>
-      <w:r>
-        <w:t xml:space="preserve">an </w:t>
-      </w:r>
-      <w:r>
-        <w:t>r</w:t>
-      </w:r>
-      <w:r>
-        <w:t>eplace</w:t>
-      </w:r>
-      <w:r>
-        <w:t xml:space="preserve"> or alter</w:t>
-      </w:r>
-      <w:r>
-        <w:t xml:space="preserve"> as needed per site</w:t>
-      </w:r>
-      <w:r>
-        <w:t xml:space="preserve"> to provide unique services</w:t>
-      </w:r>
-      <w:r>
-        <w:t xml:space="preserve">. </w:t>
-      </w:r>
-      <w:proofErr w:type="gramStart"/>
-      <w:r>
-        <w:rPr>
-          <w:rStyle w:val="example"/>
-        </w:rPr>
-        <w:t>hbBaseApp.js</w:t>
-      </w:r>
-      <w:proofErr w:type="gramEnd"/>
-      <w:r>
-        <w:t xml:space="preserve"> gets its flexibility from </w:t>
-      </w:r>
-      <w:r>
-        <w:t>the ability to load unique handlers for each site specified in the configuration file.</w:t>
-      </w:r>
-    </w:p>
-    <w:p>
-      <w:r>
-        <w:t>The base app and included handlers enable basic web sites supporting both static pages and dynamic content built from database queries. It also serves as a model for developing code for specialized sites as it handles all the necessary elements. Each site may operate from independent hardware as well.</w:t>
-      </w:r>
-    </w:p>
-    <w:p>
-      <w:pPr>
-        <w:pStyle w:val="Heading2"/>
-      </w:pPr>
-      <w:r>
-        <w:lastRenderedPageBreak/>
-        <w:t>Handlers</w:t>
-      </w:r>
-      <w:r>
-        <w:t xml:space="preserve"> ()</w:t>
-      </w:r>
-    </w:p>
-    <w:p>
-      <w:r>
-        <w:t xml:space="preserve">The handlers </w:t>
-      </w:r>
-      <w:r>
-        <w:t>represent</w:t>
-      </w:r>
-      <w:r>
-        <w:t xml:space="preserve"> a group of </w:t>
-      </w:r>
-      <w:r>
-        <w:t>function</w:t>
-      </w:r>
-      <w:r>
-        <w:t xml:space="preserve"> specific scripts to perform a singular task such as a </w:t>
-      </w:r>
-      <w:r>
-        <w:t>serving static content,</w:t>
-      </w:r>
-      <w:r>
-        <w:t xml:space="preserve"> </w:t>
-      </w:r>
-      <w:r>
-        <w:t xml:space="preserve">performing </w:t>
-      </w:r>
-      <w:r>
-        <w:t xml:space="preserve">data </w:t>
-      </w:r>
-      <w:r>
-        <w:t xml:space="preserve">queries, user authentication, and </w:t>
-      </w:r>
-      <w:r>
-        <w:t>so forth</w:t>
-      </w:r>
-      <w:r>
-        <w:t>. T</w:t>
-      </w:r>
-      <w:r>
-        <w:t xml:space="preserve">he configuration file defines an </w:t>
-      </w:r>
-      <w:r>
         <w:rPr>
           <w:u w:val="single"/>
         </w:rPr>
-        <w:t>array</w:t>
-      </w:r>
-      <w:r>
-        <w:t xml:space="preserve"> of handlers for each site, which load and </w:t>
-      </w:r>
-      <w:r>
-        <w:t>initialize</w:t>
-      </w:r>
-      <w:r>
-        <w:t xml:space="preserve"> in the defined </w:t>
+        <w:t xml:space="preserve">a function object with the </w:t>
       </w:r>
       <w:r>
         <w:rPr>
           <w:u w:val="single"/>
         </w:rPr>
-        <w:t>order</w:t>
+        <w:t xml:space="preserve">triple-argument </w:t>
       </w:r>
       <w:r>
         <w:rPr>
           <w:u w:val="single"/>
         </w:rPr>
-        <w:t xml:space="preserve"> of the array</w:t>
-      </w:r>
-      <w:r>
-        <w:t>.</w:t>
-      </w:r>
-      <w:r>
-        <w:t xml:space="preserve"> The app script may load the same handler twice with different options to give precedence or finer control. For example, you may need to serve multiple root folders with the static handler.</w:t>
-      </w:r>
-    </w:p>
-    <w:p>
-      <w:r>
-        <w:t xml:space="preserve">Handlers </w:t>
-      </w:r>
-      <w:r>
-        <w:t>load with the</w:t>
-      </w:r>
-      <w:r>
-        <w:t xml:space="preserve"> </w:t>
-      </w:r>
-      <w:proofErr w:type="spellStart"/>
-      <w:r>
-        <w:rPr>
-          <w:rStyle w:val="marked"/>
-        </w:rPr>
-        <w:t>app.use</w:t>
-      </w:r>
-      <w:proofErr w:type="spellEnd"/>
-      <w:r>
-        <w:t xml:space="preserve"> context of the </w:t>
-      </w:r>
-      <w:r>
-        <w:rPr>
-          <w:rStyle w:val="marked"/>
-        </w:rPr>
-        <w:t>Express</w:t>
-      </w:r>
-      <w:r>
-        <w:t xml:space="preserve"> framework</w:t>
-      </w:r>
-      <w:r>
-        <w:t xml:space="preserve"> known as middleware</w:t>
-      </w:r>
-      <w:r>
-        <w:t>.</w:t>
-      </w:r>
-      <w:r>
-        <w:t xml:space="preserve"> Handlers “chain” together in the specified order.</w:t>
-      </w:r>
-      <w:r>
-        <w:t xml:space="preserve"> Each handler </w:t>
-      </w:r>
-      <w:r>
-        <w:t xml:space="preserve">generally </w:t>
-      </w:r>
-      <w:r>
-        <w:t>test</w:t>
-      </w:r>
-      <w:r>
-        <w:t>s</w:t>
-      </w:r>
-      <w:r>
-        <w:t xml:space="preserve"> the</w:t>
-      </w:r>
-      <w:r>
-        <w:t xml:space="preserve"> request URL </w:t>
-      </w:r>
-      <w:r>
-        <w:t xml:space="preserve">against a </w:t>
-      </w:r>
-      <w:r>
-        <w:t>“pattern” and takes action when a match occurs</w:t>
-      </w:r>
-      <w:r>
-        <w:t xml:space="preserve"> or passes the request on down the chain if no match occurs</w:t>
-      </w:r>
-      <w:r>
-        <w:t xml:space="preserve">. </w:t>
-      </w:r>
-      <w:r>
-        <w:t>Handler a</w:t>
-      </w:r>
-      <w:r>
-        <w:t>ction may</w:t>
-      </w:r>
-      <w:r>
-        <w:t xml:space="preserve"> complete a response to a request and</w:t>
-      </w:r>
-      <w:r>
-        <w:t xml:space="preserve"> terminate the request</w:t>
-      </w:r>
-      <w:r>
-        <w:t>/</w:t>
-      </w:r>
-      <w:r>
-        <w:t>response</w:t>
-      </w:r>
-      <w:r>
-        <w:t xml:space="preserve"> or simply preprocess the request in preparation for a later handler</w:t>
-      </w:r>
-      <w:r>
-        <w:t xml:space="preserve"> or throw an error</w:t>
-      </w:r>
-      <w:r>
-        <w:t>.</w:t>
-      </w:r>
-      <w:r>
-        <w:t xml:space="preserve"> </w:t>
-      </w:r>
-      <w:r>
-        <w:t>Handlers can perform just about any action possible</w:t>
-      </w:r>
-      <w:r>
-        <w:t>,</w:t>
-      </w:r>
-      <w:r>
-        <w:t xml:space="preserve"> including returning fixed file content, creating content dynamically on the fly, signaling events, streaming content including web sockets, or even performing hardware actions</w:t>
-      </w:r>
-      <w:r>
-        <w:t xml:space="preserve"> such as communications </w:t>
-      </w:r>
-      <w:r>
-        <w:t>with sensors</w:t>
-      </w:r>
-      <w:r>
-        <w:t>.</w:t>
-      </w:r>
-      <w:r>
-        <w:t xml:space="preserve"> </w:t>
-      </w:r>
-      <w:r>
-        <w:t xml:space="preserve">A default </w:t>
-      </w:r>
-      <w:r>
-        <w:t xml:space="preserve">or specified </w:t>
-      </w:r>
-      <w:r>
-        <w:t xml:space="preserve">error handler completes </w:t>
-      </w:r>
-      <w:r>
-        <w:t xml:space="preserve">the chain to process </w:t>
-      </w:r>
-      <w:r>
-        <w:t xml:space="preserve">all </w:t>
-      </w:r>
-      <w:r>
-        <w:t xml:space="preserve">failed </w:t>
-      </w:r>
-      <w:r>
-        <w:t>or un</w:t>
-      </w:r>
-      <w:r>
-        <w:t>recognized requests.</w:t>
-      </w:r>
-      <w:r>
-        <w:t xml:space="preserve"> </w:t>
-      </w:r>
-    </w:p>
-    <w:p>
-      <w:pPr>
-        <w:pStyle w:val="Warning"/>
-      </w:pPr>
-      <w:r>
-        <w:t>WARNING: All requests must terminate or the server will hang or generate an internal error and may stop functioning. Therefore, always ensure that the logic of a given handler captures and handles all possibilities.</w:t>
-      </w:r>
-    </w:p>
-    <w:p>
-      <w:pPr>
-        <w:pStyle w:val="Heading3"/>
-      </w:pPr>
-      <w:r>
-        <w:t>Handler Signature</w:t>
-      </w:r>
-    </w:p>
-    <w:p>
-      <w:r>
-        <w:t xml:space="preserve">Each handler follows the Express Middleware signature. This means a handler module should </w:t>
-      </w:r>
-      <w:r>
-        <w:t xml:space="preserve">export a </w:t>
-      </w:r>
-      <w:r>
-        <w:rPr>
-          <w:u w:val="single"/>
-        </w:rPr>
-        <w:t>configuration function</w:t>
-      </w:r>
-      <w:r>
-        <w:t xml:space="preserve"> that in turn </w:t>
-      </w:r>
-      <w:r>
-        <w:rPr>
-          <w:u w:val="single"/>
-        </w:rPr>
-        <w:t>returns</w:t>
-      </w:r>
-      <w:r>
-        <w:rPr>
-          <w:u w:val="single"/>
-        </w:rPr>
-        <w:t xml:space="preserve"> </w:t>
-      </w:r>
-      <w:r>
-        <w:rPr>
-          <w:u w:val="single"/>
-        </w:rPr>
-        <w:t>a function object with the Express middleware signature</w:t>
+        <w:t>Express middleware signature</w:t>
       </w:r>
       <w:r>
         <w:t xml:space="preserve"> given as</w:t>
@@ -1842,10 +1925,63 @@
     </w:p>
     <w:p>
       <w:r>
-        <w:t>At startup the configuration</w:t>
-      </w:r>
-      <w:r>
-        <w:t xml:space="preserve"> function is called with a configuration object</w:t>
+        <w:t>Alternately</w:t>
+      </w:r>
+      <w:r>
+        <w:t xml:space="preserve"> </w:t>
+      </w:r>
+      <w:r>
+        <w:t xml:space="preserve">as error handling middleware, the handler may return a </w:t>
+      </w:r>
+      <w:r>
+        <w:rPr>
+          <w:u w:val="single"/>
+        </w:rPr>
+        <w:t>four-argument middleware signature</w:t>
+      </w:r>
+      <w:r>
+        <w:t xml:space="preserve"> given as </w:t>
+      </w:r>
+    </w:p>
+    <w:p>
+      <w:pPr>
+        <w:pStyle w:val="codefinal"/>
+      </w:pPr>
+      <w:r>
+        <w:t xml:space="preserve"> </w:t>
+      </w:r>
+      <w:r>
+        <w:tab/>
+        <w:t>return error_handler_middleware(error, request, response, next) {…};</w:t>
+      </w:r>
+    </w:p>
+    <w:p>
+      <w:r>
+        <w:t>The handler module may define the middleware callback directly as well, if it does not require any configuration.</w:t>
+      </w:r>
+    </w:p>
+    <w:p>
+      <w:r>
+        <w:t xml:space="preserve">At </w:t>
+      </w:r>
+      <w:r>
+        <w:t>startup,</w:t>
+      </w:r>
+      <w:r>
+        <w:t xml:space="preserve"> </w:t>
+      </w:r>
+      <w:r>
+        <w:t xml:space="preserve">the app examines the function signature and either loads the middleware function on the application stack or calls the handler with the application context. That is, </w:t>
+      </w:r>
+      <w:r>
+        <w:t>the configuration</w:t>
+      </w:r>
+      <w:r>
+        <w:t xml:space="preserve"> function is </w:t>
+      </w:r>
+      <w:r>
+        <w:lastRenderedPageBreak/>
+        <w:t>called with a configuration object</w:t>
       </w:r>
       <w:r>
         <w:t xml:space="preserve"> (i.e. </w:t>
@@ -1882,18 +2018,30 @@
         <w:t xml:space="preserve"> </w:t>
       </w:r>
       <w:r>
-        <w:t xml:space="preserve">The middleware handler function in turn </w:t>
+        <w:t xml:space="preserve">The </w:t>
+      </w:r>
+      <w:r>
+        <w:t xml:space="preserve">app in turn calls </w:t>
+      </w:r>
+      <w:r>
+        <w:t xml:space="preserve">middleware handler function for each server </w:t>
       </w:r>
       <w:proofErr w:type="gramStart"/>
       <w:r>
-        <w:t>gets</w:t>
+        <w:t>request,</w:t>
       </w:r>
       <w:proofErr w:type="gramEnd"/>
       <w:r>
-        <w:t xml:space="preserve"> called for each server request, unless an earlier middleware function completes the request.</w:t>
-      </w:r>
-    </w:p>
-    <w:p>
+        <w:t xml:space="preserve"> unless an earlier middleware function completes the request.</w:t>
+      </w:r>
+    </w:p>
+    <w:p>
+      <w:pPr>
+        <w:pStyle w:val="Tip"/>
+      </w:pPr>
+      <w:r>
+        <w:t xml:space="preserve">Tip: </w:t>
+      </w:r>
       <w:r>
         <w:t xml:space="preserve">See </w:t>
       </w:r>
@@ -1910,7 +2058,18 @@
         <w:t>included handler code examples.</w:t>
       </w:r>
       <w:r>
-        <w:t xml:space="preserve"> Remember that the Express app calls handlers sequentially so the order defined in the configuration file matters.</w:t>
+        <w:t xml:space="preserve"> </w:t>
+      </w:r>
+    </w:p>
+    <w:p>
+      <w:pPr>
+        <w:pStyle w:val="Tip"/>
+      </w:pPr>
+      <w:r>
+        <w:t xml:space="preserve">Tip: </w:t>
+      </w:r>
+      <w:r>
+        <w:t>Remember that the Express app calls handlers sequentially so the order defined in the configuration file matters.</w:t>
       </w:r>
     </w:p>
     <w:p>
@@ -1958,7 +2117,6 @@
         <w:pStyle w:val="Heading4"/>
       </w:pPr>
       <w:r>
-        <w:lastRenderedPageBreak/>
         <w:t>account.js</w:t>
       </w:r>
     </w:p>
@@ -2009,40 +2167,107 @@
       </w:r>
       <w:proofErr w:type="spellEnd"/>
       <w:r>
-        <w:t xml:space="preserve">) data services </w:t>
-      </w:r>
-      <w:proofErr w:type="gramStart"/>
-      <w:r>
-        <w:t>and</w:t>
-      </w:r>
-      <w:r>
-        <w:t xml:space="preserve"> also</w:t>
-      </w:r>
-      <w:proofErr w:type="gramEnd"/>
-      <w:r>
-        <w:t xml:space="preserve"> supports basic functions needed to deliver dynamic content. </w:t>
+        <w:t>) data services</w:t>
+      </w:r>
+      <w:r>
+        <w:t>. It a</w:t>
+      </w:r>
+      <w:r>
+        <w:t xml:space="preserve">lso supports basic functions needed to deliver dynamic content. </w:t>
       </w:r>
     </w:p>
     <w:p>
       <w:pPr>
         <w:pStyle w:val="Heading4"/>
-      </w:pPr>
-      <w:r>
+        <w:rPr>
+          <w:highlight w:val="yellow"/>
+        </w:rPr>
+      </w:pPr>
+      <w:r>
+        <w:rPr>
+          <w:highlight w:val="yellow"/>
+        </w:rPr>
         <w:t>fileserve.js</w:t>
       </w:r>
     </w:p>
     <w:p>
       <w:r>
+        <w:rPr>
+          <w:highlight w:val="yellow"/>
+        </w:rPr>
         <w:t xml:space="preserve">The </w:t>
       </w:r>
       <w:r>
         <w:rPr>
           <w:rStyle w:val="marked"/>
+          <w:highlight w:val="yellow"/>
         </w:rPr>
         <w:t>fileserve.js</w:t>
       </w:r>
       <w:r>
+        <w:rPr>
+          <w:highlight w:val="yellow"/>
+        </w:rPr>
         <w:t xml:space="preserve"> handler provides directory listing and file serving for repositories.</w:t>
+      </w:r>
+    </w:p>
+    <w:p>
+      <w:pPr>
+        <w:pStyle w:val="Heading4"/>
+      </w:pPr>
+      <w:r>
+        <w:t>info</w:t>
+      </w:r>
+      <w:r>
+        <w:t>.js</w:t>
+      </w:r>
+    </w:p>
+    <w:p>
+      <w:r>
+        <w:t xml:space="preserve">The </w:t>
+      </w:r>
+      <w:r>
+        <w:rPr>
+          <w:rStyle w:val="marked"/>
+        </w:rPr>
+        <w:t>info</w:t>
+      </w:r>
+      <w:r>
+        <w:rPr>
+          <w:rStyle w:val="marked"/>
+        </w:rPr>
+        <w:t>.js</w:t>
+      </w:r>
+      <w:r>
+        <w:t xml:space="preserve"> handler provides </w:t>
+      </w:r>
+      <w:r>
+        <w:t>diagnostic information</w:t>
+      </w:r>
+      <w:r>
+        <w:t xml:space="preserve"> </w:t>
+      </w:r>
+      <w:r>
+        <w:t xml:space="preserve">for a </w:t>
+      </w:r>
+      <w:r>
+        <w:t>server</w:t>
+      </w:r>
+      <w:r>
+        <w:t xml:space="preserve"> and connections, </w:t>
+      </w:r>
+      <w:proofErr w:type="spellStart"/>
+      <w:r>
+        <w:t>retricted</w:t>
+      </w:r>
+      <w:proofErr w:type="spellEnd"/>
+      <w:r>
+        <w:t xml:space="preserve"> to local network connections</w:t>
+      </w:r>
+      <w:bookmarkStart w:id="1" w:name="_GoBack"/>
+      <w:bookmarkEnd w:id="1"/>
+      <w:r>
+        <w:t>.</w:t>
       </w:r>
     </w:p>
     <w:p>
@@ -2212,7 +2437,7 @@
       <w:pPr>
         <w:pStyle w:val="Heading4"/>
       </w:pPr>
-      <w:bookmarkStart w:id="1" w:name="_Ref477431930"/>
+      <w:bookmarkStart w:id="2" w:name="_Ref477431930"/>
       <w:r>
         <w:t>utility.js</w:t>
       </w:r>
@@ -2240,7 +2465,10 @@
         <w:t xml:space="preserve">different </w:t>
       </w:r>
       <w:r>
-        <w:t>diagnostic and metric options, such as logging requests and returning server information.</w:t>
+        <w:t>site</w:t>
+      </w:r>
+      <w:r>
+        <w:t xml:space="preserve"> metric options, such as logging requests and returning server information.</w:t>
       </w:r>
     </w:p>
     <w:p>
@@ -2273,6 +2501,7 @@
         <w:pStyle w:val="Heading3"/>
       </w:pPr>
       <w:r>
+        <w:lastRenderedPageBreak/>
         <w:t>C</w:t>
       </w:r>
       <w:r>
@@ -2413,7 +2642,6 @@
         <w:pStyle w:val="Heading3"/>
       </w:pPr>
       <w:r>
-        <w:lastRenderedPageBreak/>
         <w:t>Laundromat</w:t>
       </w:r>
       <w:r>
@@ -2558,7 +2786,7 @@
       <w:r>
         <w:t>Configuration</w:t>
       </w:r>
-      <w:bookmarkEnd w:id="1"/>
+      <w:bookmarkEnd w:id="2"/>
     </w:p>
     <w:p>
       <w:r>
@@ -2811,6 +3039,7 @@
     </w:p>
     <w:p>
       <w:r>
+        <w:lastRenderedPageBreak/>
         <w:t xml:space="preserve">A JavaScript configuration </w:t>
       </w:r>
       <w:r>
@@ -2931,7 +3160,7 @@
           <w:szCs w:val="32"/>
         </w:rPr>
       </w:pPr>
-      <w:bookmarkStart w:id="2" w:name="_Ref477505040"/>
+      <w:bookmarkStart w:id="3" w:name="_Ref477505040"/>
       <w:r>
         <w:br w:type="page"/>
       </w:r>
@@ -2948,7 +3177,7 @@
       <w:r>
         <w:t>js</w:t>
       </w:r>
-      <w:bookmarkEnd w:id="2"/>
+      <w:bookmarkEnd w:id="3"/>
       <w:proofErr w:type="spellEnd"/>
     </w:p>
     <w:p>
@@ -3707,8 +3936,6 @@
       <w:r>
         <w:t>.</w:t>
       </w:r>
-      <w:bookmarkStart w:id="3" w:name="_GoBack"/>
-      <w:bookmarkEnd w:id="3"/>
     </w:p>
     <w:p>
       <w:pPr>
@@ -6434,7 +6661,7 @@
 </file>
 
 <file path=customXml/itemProps1.xml><?xml version="1.0" encoding="utf-8"?>
-<ds:datastoreItem xmlns:ds="http://schemas.openxmlformats.org/officeDocument/2006/customXml" ds:itemID="{6B0A2EF8-3CF6-499B-B6A3-170A5C24AC4A}">
+<ds:datastoreItem xmlns:ds="http://schemas.openxmlformats.org/officeDocument/2006/customXml" ds:itemID="{7B7F348A-E993-45CA-8695-341BF898128C}">
   <ds:schemaRefs>
     <ds:schemaRef ds:uri="http://schemas.openxmlformats.org/officeDocument/2006/bibliography"/>
   </ds:schemaRefs>

</xml_diff>